<commit_message>
Minor improvements to Report0
</commit_message>
<xml_diff>
--- a/Reports/report0.docx
+++ b/Reports/report0.docx
@@ -75,14 +75,106 @@
           <w:szCs w:val="40"/>
         </w:rPr>
       </w:pPr>
+      <w:proofErr w:type="spellStart"/>
       <w:r>
         <w:rPr>
           <w:b/>
           <w:sz w:val="40"/>
           <w:szCs w:val="40"/>
         </w:rPr>
-        <w:t>Shuttle Reservation System with User Reputation</w:t>
-      </w:r>
+        <w:t>Shuttle</w:t>
+      </w:r>
+      <w:proofErr w:type="spellEnd"/>
+      <w:r>
+        <w:rPr>
+          <w:b/>
+          <w:sz w:val="40"/>
+          <w:szCs w:val="40"/>
+        </w:rPr>
+        <w:t xml:space="preserve"> </w:t>
+      </w:r>
+      <w:proofErr w:type="spellStart"/>
+      <w:r>
+        <w:rPr>
+          <w:b/>
+          <w:sz w:val="40"/>
+          <w:szCs w:val="40"/>
+        </w:rPr>
+        <w:t>Reservation</w:t>
+      </w:r>
+      <w:proofErr w:type="spellEnd"/>
+      <w:r>
+        <w:rPr>
+          <w:b/>
+          <w:sz w:val="40"/>
+          <w:szCs w:val="40"/>
+        </w:rPr>
+        <w:t xml:space="preserve"> </w:t>
+      </w:r>
+      <w:proofErr w:type="spellStart"/>
+      <w:r>
+        <w:rPr>
+          <w:b/>
+          <w:sz w:val="40"/>
+          <w:szCs w:val="40"/>
+        </w:rPr>
+        <w:t>System</w:t>
+      </w:r>
+      <w:proofErr w:type="spellEnd"/>
+      <w:r>
+        <w:rPr>
+          <w:b/>
+          <w:sz w:val="40"/>
+          <w:szCs w:val="40"/>
+        </w:rPr>
+        <w:t xml:space="preserve"> </w:t>
+      </w:r>
+      <w:proofErr w:type="spellStart"/>
+      <w:r>
+        <w:rPr>
+          <w:b/>
+          <w:sz w:val="40"/>
+          <w:szCs w:val="40"/>
+        </w:rPr>
+        <w:t>with</w:t>
+      </w:r>
+      <w:proofErr w:type="spellEnd"/>
+      <w:r>
+        <w:rPr>
+          <w:b/>
+          <w:sz w:val="40"/>
+          <w:szCs w:val="40"/>
+        </w:rPr>
+        <w:t xml:space="preserve"> </w:t>
+      </w:r>
+      <w:proofErr w:type="spellStart"/>
+      <w:r>
+        <w:rPr>
+          <w:b/>
+          <w:sz w:val="40"/>
+          <w:szCs w:val="40"/>
+        </w:rPr>
+        <w:t>User</w:t>
+      </w:r>
+      <w:proofErr w:type="spellEnd"/>
+      <w:r>
+        <w:rPr>
+          <w:b/>
+          <w:sz w:val="40"/>
+          <w:szCs w:val="40"/>
+        </w:rPr>
+        <w:t xml:space="preserve"> </w:t>
+      </w:r>
+      <w:proofErr w:type="spellStart"/>
+      <w:r>
+        <w:rPr>
+          <w:b/>
+          <w:sz w:val="40"/>
+          <w:szCs w:val="40"/>
+        </w:rPr>
+        <w:t>Reputation</w:t>
+      </w:r>
+      <w:proofErr w:type="spellEnd"/>
     </w:p>
     <w:p>
       <w:pPr>
@@ -213,8 +305,13 @@
           </w:tcPr>
           <w:p>
             <w:r>
-              <w:t>Daniel Sil</w:t>
-            </w:r>
+              <w:t xml:space="preserve">Daniel </w:t>
+            </w:r>
+            <w:proofErr w:type="spellStart"/>
+            <w:r>
+              <w:t>Sil</w:t>
+            </w:r>
+            <w:proofErr w:type="spellEnd"/>
           </w:p>
         </w:tc>
       </w:tr>
@@ -238,8 +335,13 @@
           </w:tcPr>
           <w:p>
             <w:r>
-              <w:t>Miguel Pasadinhas</w:t>
-            </w:r>
+              <w:t xml:space="preserve">Miguel </w:t>
+            </w:r>
+            <w:proofErr w:type="spellStart"/>
+            <w:r>
+              <w:t>Pasadinhas</w:t>
+            </w:r>
+            <w:proofErr w:type="spellEnd"/>
           </w:p>
         </w:tc>
       </w:tr>
@@ -309,7 +411,23 @@
           <w:sz w:val="22"/>
           <w:szCs w:val="22"/>
         </w:rPr>
-        <w:t xml:space="preserve">sistema de reservas num shuttle. Este sistema permitirá dar prioridade a utilizadores com um maior karma (reputação associada a uma pessoa). Neste sistema a segurança é um aspeto de grande relevância pois é necessário que a integridade do sistema seja mantida. Em caso oposto o sistema de reputação poderá ser abusado por utilizadores com intenções maliciosas. </w:t>
+        <w:t xml:space="preserve">sistema de reservas num </w:t>
+      </w:r>
+      <w:proofErr w:type="spellStart"/>
+      <w:r>
+        <w:rPr>
+          <w:sz w:val="22"/>
+          <w:szCs w:val="22"/>
+        </w:rPr>
+        <w:t>shuttle</w:t>
+      </w:r>
+      <w:proofErr w:type="spellEnd"/>
+      <w:r>
+        <w:rPr>
+          <w:sz w:val="22"/>
+          <w:szCs w:val="22"/>
+        </w:rPr>
+        <w:t xml:space="preserve">. Este sistema permitirá dar prioridade a utilizadores com um maior karma (reputação associada a uma pessoa). Neste sistema a segurança é um aspeto de grande relevância pois é necessário que a integridade do sistema seja mantida. Em caso oposto o sistema de reputação poderá ser abusado por utilizadores com intenções maliciosas. </w:t>
       </w:r>
       <w:r>
         <w:rPr>
@@ -361,8 +479,17 @@
           <w:sz w:val="22"/>
           <w:szCs w:val="22"/>
         </w:rPr>
-        <w:t>Garantir que o sistema permite a reserva de lugares num shuttle</w:t>
-      </w:r>
+        <w:t xml:space="preserve">Garantir que o sistema permite a reserva de lugares num </w:t>
+      </w:r>
+      <w:proofErr w:type="spellStart"/>
+      <w:r>
+        <w:rPr>
+          <w:sz w:val="22"/>
+          <w:szCs w:val="22"/>
+        </w:rPr>
+        <w:t>shuttle</w:t>
+      </w:r>
+      <w:proofErr w:type="spellEnd"/>
       <w:r>
         <w:rPr>
           <w:sz w:val="22"/>
@@ -409,8 +536,17 @@
           <w:sz w:val="22"/>
           <w:szCs w:val="22"/>
         </w:rPr>
-        <w:t xml:space="preserve"> com a web application</w:t>
-      </w:r>
+        <w:t xml:space="preserve"> com a web </w:t>
+      </w:r>
+      <w:proofErr w:type="spellStart"/>
+      <w:r>
+        <w:rPr>
+          <w:sz w:val="22"/>
+          <w:szCs w:val="22"/>
+        </w:rPr>
+        <w:t>application</w:t>
+      </w:r>
+      <w:proofErr w:type="spellEnd"/>
       <w:r>
         <w:rPr>
           <w:sz w:val="22"/>
@@ -457,8 +593,33 @@
           <w:sz w:val="22"/>
           <w:szCs w:val="22"/>
         </w:rPr>
-        <w:t xml:space="preserve"> e Code Injection</w:t>
-      </w:r>
+        <w:t xml:space="preserve"> e </w:t>
+      </w:r>
+      <w:proofErr w:type="spellStart"/>
+      <w:r>
+        <w:rPr>
+          <w:sz w:val="22"/>
+          <w:szCs w:val="22"/>
+        </w:rPr>
+        <w:t>Code</w:t>
+      </w:r>
+      <w:proofErr w:type="spellEnd"/>
+      <w:r>
+        <w:rPr>
+          <w:sz w:val="22"/>
+          <w:szCs w:val="22"/>
+        </w:rPr>
+        <w:t xml:space="preserve"> </w:t>
+      </w:r>
+      <w:proofErr w:type="spellStart"/>
+      <w:r>
+        <w:rPr>
+          <w:sz w:val="22"/>
+          <w:szCs w:val="22"/>
+        </w:rPr>
+        <w:t>Injection</w:t>
+      </w:r>
+      <w:proofErr w:type="spellEnd"/>
       <w:r>
         <w:rPr>
           <w:sz w:val="22"/>
@@ -567,13 +728,23 @@
         </w:rPr>
         <w:t xml:space="preserve">de </w:t>
       </w:r>
+      <w:proofErr w:type="spellStart"/>
       <w:r>
         <w:rPr>
           <w:i/>
           <w:sz w:val="22"/>
           <w:szCs w:val="22"/>
         </w:rPr>
-        <w:t>Brute Force</w:t>
+        <w:t>Brute</w:t>
+      </w:r>
+      <w:proofErr w:type="spellEnd"/>
+      <w:r>
+        <w:rPr>
+          <w:i/>
+          <w:sz w:val="22"/>
+          <w:szCs w:val="22"/>
+        </w:rPr>
+        <w:t xml:space="preserve"> Force</w:t>
       </w:r>
       <w:r>
         <w:rPr>
@@ -662,14 +833,52 @@
         </w:rPr>
         <w:t xml:space="preserve">Minimizar o impacto de ataques de </w:t>
       </w:r>
+      <w:proofErr w:type="spellStart"/>
       <w:r>
         <w:rPr>
           <w:i/>
           <w:sz w:val="22"/>
           <w:szCs w:val="22"/>
         </w:rPr>
-        <w:t>Denial of Service</w:t>
-      </w:r>
+        <w:t>Denial</w:t>
+      </w:r>
+      <w:proofErr w:type="spellEnd"/>
+      <w:r>
+        <w:rPr>
+          <w:i/>
+          <w:sz w:val="22"/>
+          <w:szCs w:val="22"/>
+        </w:rPr>
+        <w:t xml:space="preserve"> </w:t>
+      </w:r>
+      <w:proofErr w:type="spellStart"/>
+      <w:r>
+        <w:rPr>
+          <w:i/>
+          <w:sz w:val="22"/>
+          <w:szCs w:val="22"/>
+        </w:rPr>
+        <w:t>of</w:t>
+      </w:r>
+      <w:proofErr w:type="spellEnd"/>
+      <w:r>
+        <w:rPr>
+          <w:i/>
+          <w:sz w:val="22"/>
+          <w:szCs w:val="22"/>
+        </w:rPr>
+        <w:t xml:space="preserve"> </w:t>
+      </w:r>
+      <w:proofErr w:type="spellStart"/>
+      <w:r>
+        <w:rPr>
+          <w:i/>
+          <w:sz w:val="22"/>
+          <w:szCs w:val="22"/>
+        </w:rPr>
+        <w:t>Service</w:t>
+      </w:r>
+      <w:proofErr w:type="spellEnd"/>
       <w:r>
         <w:rPr>
           <w:sz w:val="22"/>
@@ -765,7 +974,23 @@
           <w:sz w:val="22"/>
           <w:szCs w:val="22"/>
         </w:rPr>
-        <w:t xml:space="preserve">b application. A mesma será executada </w:t>
+        <w:t xml:space="preserve">b </w:t>
+      </w:r>
+      <w:proofErr w:type="spellStart"/>
+      <w:r>
+        <w:rPr>
+          <w:sz w:val="22"/>
+          <w:szCs w:val="22"/>
+        </w:rPr>
+        <w:t>application</w:t>
+      </w:r>
+      <w:proofErr w:type="spellEnd"/>
+      <w:r>
+        <w:rPr>
+          <w:sz w:val="22"/>
+          <w:szCs w:val="22"/>
+        </w:rPr>
+        <w:t xml:space="preserve">. A mesma será executada </w:t>
       </w:r>
       <w:r>
         <w:rPr>
@@ -779,21 +1004,166 @@
           <w:sz w:val="22"/>
           <w:szCs w:val="22"/>
         </w:rPr>
-        <w:t xml:space="preserve">Existirão duas vistas da aplicação – uma para os utilizadores que pretendem reservar um lugar no shuttle e outra para o registo das presenças no shuttle. Para tentar assegurar uma maior segurança do servidor aplicacional, este estará protegido por uma firewall em software. A base de dados não estará ligada ao exterior, sendo apenas possível aceder-lhe a partir do servidor. </w:t>
-      </w:r>
-      <w:r>
-        <w:rPr>
-          <w:sz w:val="22"/>
-          <w:szCs w:val="22"/>
-        </w:rPr>
-        <w:t xml:space="preserve">Os utilizadores terão uma conta única no sistema, sendo isso garantido pelo uso de um documento oficial de identificação (Cartão de Cidadão, Passaporte, etc). Para assegurar confidencialidade e integridade da comunicação na internet, será usado o protocolo HTTPS. </w:t>
-      </w:r>
-      <w:r>
-        <w:rPr>
-          <w:sz w:val="22"/>
-          <w:szCs w:val="22"/>
-        </w:rPr>
-        <w:t>A firewall permitirá resistir a alguns ataques de DoS e Brute Force vindos do mesmo IP e tentar impedir o acesso indevido ao servidor. Para minimizar o impacto de ataques feitos a partir do interior, será mantido um log das ações realizadas pelos Bus Drivers (utilizadores com mais privilégios, em relação a utilizadores comuns).</w:t>
+        <w:t xml:space="preserve">Existirão duas vistas da aplicação – uma para os utilizadores que pretendem reservar um lugar no </w:t>
+      </w:r>
+      <w:proofErr w:type="spellStart"/>
+      <w:r>
+        <w:rPr>
+          <w:sz w:val="22"/>
+          <w:szCs w:val="22"/>
+        </w:rPr>
+        <w:t>shuttle</w:t>
+      </w:r>
+      <w:proofErr w:type="spellEnd"/>
+      <w:r>
+        <w:rPr>
+          <w:sz w:val="22"/>
+          <w:szCs w:val="22"/>
+        </w:rPr>
+        <w:t xml:space="preserve"> e outra para o registo das presenças no </w:t>
+      </w:r>
+      <w:proofErr w:type="spellStart"/>
+      <w:r>
+        <w:rPr>
+          <w:sz w:val="22"/>
+          <w:szCs w:val="22"/>
+        </w:rPr>
+        <w:t>shuttle</w:t>
+      </w:r>
+      <w:proofErr w:type="spellEnd"/>
+      <w:r>
+        <w:rPr>
+          <w:sz w:val="22"/>
+          <w:szCs w:val="22"/>
+        </w:rPr>
+        <w:t xml:space="preserve">. Para tentar assegurar uma maior segurança do servidor aplicacional, este estará protegido por uma firewall em software. A base de dados </w:t>
+      </w:r>
+      <w:r>
+        <w:rPr>
+          <w:sz w:val="22"/>
+          <w:szCs w:val="22"/>
+        </w:rPr>
+        <w:t>rá apenas acessível</w:t>
+      </w:r>
+      <w:r>
+        <w:rPr>
+          <w:sz w:val="22"/>
+          <w:szCs w:val="22"/>
+        </w:rPr>
+        <w:t xml:space="preserve"> a partir do servidor. </w:t>
+      </w:r>
+      <w:r>
+        <w:rPr>
+          <w:sz w:val="22"/>
+          <w:szCs w:val="22"/>
+        </w:rPr>
+        <w:t xml:space="preserve">Os utilizadores terão uma conta única no sistema, sendo isso garantido pelo uso de um documento oficial de identificação (Cartão de Cidadão, Passaporte, </w:t>
+      </w:r>
+      <w:proofErr w:type="spellStart"/>
+      <w:r>
+        <w:rPr>
+          <w:sz w:val="22"/>
+          <w:szCs w:val="22"/>
+        </w:rPr>
+        <w:t>etc</w:t>
+      </w:r>
+      <w:proofErr w:type="spellEnd"/>
+      <w:r>
+        <w:rPr>
+          <w:sz w:val="22"/>
+          <w:szCs w:val="22"/>
+        </w:rPr>
+        <w:t>).</w:t>
+      </w:r>
+      <w:r>
+        <w:rPr>
+          <w:sz w:val="22"/>
+          <w:szCs w:val="22"/>
+        </w:rPr>
+        <w:t xml:space="preserve"> </w:t>
+      </w:r>
+      <w:r>
+        <w:rPr>
+          <w:sz w:val="22"/>
+          <w:szCs w:val="22"/>
+        </w:rPr>
+        <w:t>Serão então necessários leitores de Cartão de Cidadão e, eventualmente, de outros documentos semelhantes</w:t>
+      </w:r>
+      <w:r>
+        <w:rPr>
+          <w:sz w:val="22"/>
+          <w:szCs w:val="22"/>
+        </w:rPr>
+        <w:t>.</w:t>
+      </w:r>
+      <w:r>
+        <w:rPr>
+          <w:sz w:val="22"/>
+          <w:szCs w:val="22"/>
+        </w:rPr>
+        <w:t xml:space="preserve"> Para assegurar confidencialidade e integridade da </w:t>
+      </w:r>
+      <w:bookmarkStart w:id="0" w:name="_GoBack"/>
+      <w:bookmarkEnd w:id="0"/>
+      <w:r>
+        <w:rPr>
+          <w:sz w:val="22"/>
+          <w:szCs w:val="22"/>
+        </w:rPr>
+        <w:t xml:space="preserve">comunicação na internet, será usado o protocolo HTTPS. </w:t>
+      </w:r>
+      <w:r>
+        <w:rPr>
+          <w:sz w:val="22"/>
+          <w:szCs w:val="22"/>
+        </w:rPr>
+        <w:t xml:space="preserve">A firewall permitirá resistir a alguns ataques de </w:t>
+      </w:r>
+      <w:proofErr w:type="spellStart"/>
+      <w:r>
+        <w:rPr>
+          <w:sz w:val="22"/>
+          <w:szCs w:val="22"/>
+        </w:rPr>
+        <w:t>DoS</w:t>
+      </w:r>
+      <w:proofErr w:type="spellEnd"/>
+      <w:r>
+        <w:rPr>
+          <w:sz w:val="22"/>
+          <w:szCs w:val="22"/>
+        </w:rPr>
+        <w:t xml:space="preserve"> e </w:t>
+      </w:r>
+      <w:proofErr w:type="spellStart"/>
+      <w:r>
+        <w:rPr>
+          <w:sz w:val="22"/>
+          <w:szCs w:val="22"/>
+        </w:rPr>
+        <w:t>Brute</w:t>
+      </w:r>
+      <w:proofErr w:type="spellEnd"/>
+      <w:r>
+        <w:rPr>
+          <w:sz w:val="22"/>
+          <w:szCs w:val="22"/>
+        </w:rPr>
+        <w:t xml:space="preserve"> Force vindos do mesmo IP e tentar impedir o acesso indevido ao servidor. Para minimizar o impacto de ataques feitos a partir do interior, será mantido um log das ações realizadas pelos Bus Drivers (utilizadores</w:t>
+      </w:r>
+      <w:r>
+        <w:rPr>
+          <w:sz w:val="22"/>
+          <w:szCs w:val="22"/>
+        </w:rPr>
+        <w:t xml:space="preserve"> com privilégios elevados)</w:t>
+      </w:r>
+      <w:r>
+        <w:rPr>
+          <w:sz w:val="22"/>
+          <w:szCs w:val="22"/>
+        </w:rPr>
+        <w:t>.</w:t>
       </w:r>
       <w:r>
         <w:rPr>
@@ -867,8 +1237,17 @@
                 <w:sz w:val="22"/>
                 <w:szCs w:val="22"/>
               </w:rPr>
-              <w:t>Daniel Sil</w:t>
-            </w:r>
+              <w:t xml:space="preserve">Daniel </w:t>
+            </w:r>
+            <w:proofErr w:type="spellStart"/>
+            <w:r>
+              <w:rPr>
+                <w:sz w:val="22"/>
+                <w:szCs w:val="22"/>
+              </w:rPr>
+              <w:t>Sil</w:t>
+            </w:r>
+            <w:proofErr w:type="spellEnd"/>
           </w:p>
         </w:tc>
         <w:tc>
@@ -888,8 +1267,17 @@
                 <w:sz w:val="22"/>
                 <w:szCs w:val="22"/>
               </w:rPr>
-              <w:t>Miguel Pasadinhas</w:t>
-            </w:r>
+              <w:t xml:space="preserve">Miguel </w:t>
+            </w:r>
+            <w:proofErr w:type="spellStart"/>
+            <w:r>
+              <w:rPr>
+                <w:sz w:val="22"/>
+                <w:szCs w:val="22"/>
+              </w:rPr>
+              <w:t>Pasadinhas</w:t>
+            </w:r>
+            <w:proofErr w:type="spellEnd"/>
           </w:p>
         </w:tc>
         <w:tc>
@@ -1131,7 +1519,55 @@
                 <w:sz w:val="22"/>
                 <w:szCs w:val="22"/>
               </w:rPr>
-              <w:t>Configuração dos mecanismos de protecção contra XSS, CSRF, Code Injection e outros</w:t>
+              <w:t xml:space="preserve">Configuração dos mecanismos de </w:t>
+            </w:r>
+            <w:proofErr w:type="spellStart"/>
+            <w:r>
+              <w:rPr>
+                <w:sz w:val="22"/>
+                <w:szCs w:val="22"/>
+              </w:rPr>
+              <w:t>protecção</w:t>
+            </w:r>
+            <w:proofErr w:type="spellEnd"/>
+            <w:r>
+              <w:rPr>
+                <w:sz w:val="22"/>
+                <w:szCs w:val="22"/>
+              </w:rPr>
+              <w:t xml:space="preserve"> contra XSS, CSRF, </w:t>
+            </w:r>
+            <w:proofErr w:type="spellStart"/>
+            <w:r>
+              <w:rPr>
+                <w:sz w:val="22"/>
+                <w:szCs w:val="22"/>
+              </w:rPr>
+              <w:t>Code</w:t>
+            </w:r>
+            <w:proofErr w:type="spellEnd"/>
+            <w:r>
+              <w:rPr>
+                <w:sz w:val="22"/>
+                <w:szCs w:val="22"/>
+              </w:rPr>
+              <w:t xml:space="preserve"> </w:t>
+            </w:r>
+            <w:proofErr w:type="spellStart"/>
+            <w:r>
+              <w:rPr>
+                <w:sz w:val="22"/>
+                <w:szCs w:val="22"/>
+              </w:rPr>
+              <w:t>Injection</w:t>
+            </w:r>
+            <w:proofErr w:type="spellEnd"/>
+            <w:r>
+              <w:rPr>
+                <w:sz w:val="22"/>
+                <w:szCs w:val="22"/>
+              </w:rPr>
+              <w:t xml:space="preserve"> e outros</w:t>
             </w:r>
           </w:p>
         </w:tc>
@@ -1180,7 +1616,23 @@
                 <w:sz w:val="22"/>
                 <w:szCs w:val="22"/>
               </w:rPr>
-              <w:t>Implementação do sistema de logs de ações</w:t>
+              <w:t xml:space="preserve">Implementação do sistema de </w:t>
+            </w:r>
+            <w:proofErr w:type="spellStart"/>
+            <w:r>
+              <w:rPr>
+                <w:sz w:val="22"/>
+                <w:szCs w:val="22"/>
+              </w:rPr>
+              <w:t>logs</w:t>
+            </w:r>
+            <w:proofErr w:type="spellEnd"/>
+            <w:r>
+              <w:rPr>
+                <w:sz w:val="22"/>
+                <w:szCs w:val="22"/>
+              </w:rPr>
+              <w:t xml:space="preserve"> de ações</w:t>
             </w:r>
           </w:p>
         </w:tc>
@@ -1224,7 +1676,23 @@
                 <w:sz w:val="22"/>
                 <w:szCs w:val="22"/>
               </w:rPr>
-              <w:t>Implementar sistema de prevenção de ataques Brute Force ao sistema de autenticação</w:t>
+              <w:t xml:space="preserve">Implementar sistema de prevenção de ataques </w:t>
+            </w:r>
+            <w:proofErr w:type="spellStart"/>
+            <w:r>
+              <w:rPr>
+                <w:sz w:val="22"/>
+                <w:szCs w:val="22"/>
+              </w:rPr>
+              <w:t>Brute</w:t>
+            </w:r>
+            <w:proofErr w:type="spellEnd"/>
+            <w:r>
+              <w:rPr>
+                <w:sz w:val="22"/>
+                <w:szCs w:val="22"/>
+              </w:rPr>
+              <w:t xml:space="preserve"> Force ao sistema de autenticação</w:t>
             </w:r>
           </w:p>
         </w:tc>
@@ -1405,13 +1873,47 @@
           <w:szCs w:val="22"/>
         </w:rPr>
       </w:pPr>
-      <w:r>
-        <w:rPr>
-          <w:sz w:val="22"/>
-          <w:szCs w:val="22"/>
-        </w:rPr>
-        <w:t>Laravel – esta Framework MVC escrita em PHP oferece mecanismos elegantes de tratar a persistência, bem como ferramentas de MVC tradicionais. Para além disso oferece suporte para minimizar as vulnerabilidades relacionadas com XSS, CSRF e Code Injection</w:t>
-      </w:r>
+      <w:proofErr w:type="spellStart"/>
+      <w:r>
+        <w:rPr>
+          <w:sz w:val="22"/>
+          <w:szCs w:val="22"/>
+        </w:rPr>
+        <w:t>Laravel</w:t>
+      </w:r>
+      <w:proofErr w:type="spellEnd"/>
+      <w:r>
+        <w:rPr>
+          <w:sz w:val="22"/>
+          <w:szCs w:val="22"/>
+        </w:rPr>
+        <w:t xml:space="preserve"> – esta Framework MVC escrita em PHP oferece mecanismos elegantes de tratar a persistência, bem como ferramentas de MVC tradicionais. Para além disso oferece suporte para minimizar as vulnerabilidades relacionadas com XSS, CSRF e </w:t>
+      </w:r>
+      <w:proofErr w:type="spellStart"/>
+      <w:r>
+        <w:rPr>
+          <w:sz w:val="22"/>
+          <w:szCs w:val="22"/>
+        </w:rPr>
+        <w:t>Code</w:t>
+      </w:r>
+      <w:proofErr w:type="spellEnd"/>
+      <w:r>
+        <w:rPr>
+          <w:sz w:val="22"/>
+          <w:szCs w:val="22"/>
+        </w:rPr>
+        <w:t xml:space="preserve"> </w:t>
+      </w:r>
+      <w:proofErr w:type="spellStart"/>
+      <w:r>
+        <w:rPr>
+          <w:sz w:val="22"/>
+          <w:szCs w:val="22"/>
+        </w:rPr>
+        <w:t>Injection</w:t>
+      </w:r>
+      <w:proofErr w:type="spellEnd"/>
       <w:r>
         <w:rPr>
           <w:sz w:val="22"/>
@@ -1437,14 +1939,94 @@
           <w:sz w:val="22"/>
           <w:szCs w:val="22"/>
         </w:rPr>
-        <w:t>fail2ban – esta ferramenta lê os logs do sistema (e.g. logs do web server ou logs de acesso ssh) e permite banir</w:t>
-      </w:r>
-      <w:r>
-        <w:rPr>
-          <w:sz w:val="22"/>
-          <w:szCs w:val="22"/>
-        </w:rPr>
-        <w:t xml:space="preserve"> IPs com comportamento suspeito;</w:t>
+        <w:t xml:space="preserve">fail2ban – esta ferramenta lê os </w:t>
+      </w:r>
+      <w:proofErr w:type="spellStart"/>
+      <w:r>
+        <w:rPr>
+          <w:sz w:val="22"/>
+          <w:szCs w:val="22"/>
+        </w:rPr>
+        <w:t>logs</w:t>
+      </w:r>
+      <w:proofErr w:type="spellEnd"/>
+      <w:r>
+        <w:rPr>
+          <w:sz w:val="22"/>
+          <w:szCs w:val="22"/>
+        </w:rPr>
+        <w:t xml:space="preserve"> do sistema (e.g. </w:t>
+      </w:r>
+      <w:proofErr w:type="spellStart"/>
+      <w:r>
+        <w:rPr>
+          <w:sz w:val="22"/>
+          <w:szCs w:val="22"/>
+        </w:rPr>
+        <w:t>logs</w:t>
+      </w:r>
+      <w:proofErr w:type="spellEnd"/>
+      <w:r>
+        <w:rPr>
+          <w:sz w:val="22"/>
+          <w:szCs w:val="22"/>
+        </w:rPr>
+        <w:t xml:space="preserve"> do web server ou </w:t>
+      </w:r>
+      <w:proofErr w:type="spellStart"/>
+      <w:r>
+        <w:rPr>
+          <w:sz w:val="22"/>
+          <w:szCs w:val="22"/>
+        </w:rPr>
+        <w:t>logs</w:t>
+      </w:r>
+      <w:proofErr w:type="spellEnd"/>
+      <w:r>
+        <w:rPr>
+          <w:sz w:val="22"/>
+          <w:szCs w:val="22"/>
+        </w:rPr>
+        <w:t xml:space="preserve"> de acesso </w:t>
+      </w:r>
+      <w:proofErr w:type="spellStart"/>
+      <w:r>
+        <w:rPr>
+          <w:sz w:val="22"/>
+          <w:szCs w:val="22"/>
+        </w:rPr>
+        <w:t>ssh</w:t>
+      </w:r>
+      <w:proofErr w:type="spellEnd"/>
+      <w:r>
+        <w:rPr>
+          <w:sz w:val="22"/>
+          <w:szCs w:val="22"/>
+        </w:rPr>
+        <w:t>) e permite banir</w:t>
+      </w:r>
+      <w:r>
+        <w:rPr>
+          <w:sz w:val="22"/>
+          <w:szCs w:val="22"/>
+        </w:rPr>
+        <w:t xml:space="preserve"> </w:t>
+      </w:r>
+      <w:proofErr w:type="spellStart"/>
+      <w:r>
+        <w:rPr>
+          <w:sz w:val="22"/>
+          <w:szCs w:val="22"/>
+        </w:rPr>
+        <w:t>IPs</w:t>
+      </w:r>
+      <w:proofErr w:type="spellEnd"/>
+      <w:r>
+        <w:rPr>
+          <w:sz w:val="22"/>
+          <w:szCs w:val="22"/>
+        </w:rPr>
+        <w:t xml:space="preserve"> com comportamento suspeito;</w:t>
       </w:r>
     </w:p>
     <w:p>
@@ -1459,15 +2041,22 @@
           <w:szCs w:val="22"/>
         </w:rPr>
       </w:pPr>
-      <w:r>
-        <w:rPr>
-          <w:sz w:val="22"/>
-          <w:szCs w:val="22"/>
-        </w:rPr>
-        <w:t>nginx – web server para correr a aplicação;</w:t>
-      </w:r>
-      <w:bookmarkStart w:id="0" w:name="_GoBack"/>
-      <w:bookmarkEnd w:id="0"/>
+      <w:proofErr w:type="spellStart"/>
+      <w:r>
+        <w:rPr>
+          <w:sz w:val="22"/>
+          <w:szCs w:val="22"/>
+        </w:rPr>
+        <w:t>nginx</w:t>
+      </w:r>
+      <w:proofErr w:type="spellEnd"/>
+      <w:r>
+        <w:rPr>
+          <w:sz w:val="22"/>
+          <w:szCs w:val="22"/>
+        </w:rPr>
+        <w:t xml:space="preserve"> – web server para correr a aplicação;</w:t>
+      </w:r>
     </w:p>
     <w:sectPr>
       <w:pgSz w:w="11900" w:h="16840"/>

</xml_diff>